<commit_message>
Some recommended changes from ChrisF
</commit_message>
<xml_diff>
--- a/output/resume.docx
+++ b/output/resume.docx
@@ -24,25 +24,7 @@
         <w:pStyle w:val="FirstParagraph"/>
       </w:pPr>
       <w:r>
-        <w:t xml:space="preserve">Starting at age 13, I’ve been a serial entrepreneur building new businesses. I have managed remote teams of up to 12 engineers, designers and product managers in diverse industry sectors. While designing innovative products for clients, I’ve learned how to be a lean and proficient</w:t>
-      </w:r>
-      <w:r>
-        <w:t xml:space="preserve"> </w:t>
-      </w:r>
-      <w:r>
-        <w:t xml:space="preserve">‘</w:t>
-      </w:r>
-      <w:r>
-        <w:t xml:space="preserve">trial by fire</w:t>
-      </w:r>
-      <w:r>
-        <w:t xml:space="preserve">’</w:t>
-      </w:r>
-      <w:r>
-        <w:t xml:space="preserve"> </w:t>
-      </w:r>
-      <w:r>
-        <w:t xml:space="preserve">product manager, facilitating efficient coordination among all team members.</w:t>
+        <w:t xml:space="preserve">I have managed remote teams of 12 engineers, designers and product managers in diverse industry sectors. While designing innovative products for clients, I’ve learned how to be a lean and proficient product manager, facilitating efficient coordination among all team members.</w:t>
       </w:r>
     </w:p>
     <w:p>
@@ -50,15 +32,7 @@
         <w:pStyle w:val="BodyText"/>
       </w:pPr>
       <w:r>
-        <w:t xml:space="preserve">I’m competent in leading product teams, engineering teams or applied data science teams.</w:t>
-      </w:r>
-    </w:p>
-    <w:p>
-      <w:pPr>
-        <w:pStyle w:val="BodyText"/>
-      </w:pPr>
-      <w:r>
-        <w:t xml:space="preserve">I’m currently based in Ottawa, Canada, and interested exclusively in remote positions (with some travel).</w:t>
+        <w:t xml:space="preserve">I’m awesome at leading product teams, engineering teams or applied data science teams.</w:t>
       </w:r>
     </w:p>
     <w:p>
@@ -72,47 +46,11 @@
       <w:pPr>
         <w:pStyle w:val="Heading2"/>
       </w:pPr>
-      <w:bookmarkStart w:id="21" w:name="education"/>
-      <w:r>
-        <w:t xml:space="preserve">Education</w:t>
+      <w:bookmarkStart w:id="21" w:name="professional-experience"/>
+      <w:r>
+        <w:t xml:space="preserve">Professional Experience</w:t>
       </w:r>
       <w:bookmarkEnd w:id="21"/>
-    </w:p>
-    <w:p>
-      <w:pPr>
-        <w:pStyle w:val="DefinitionTerm"/>
-      </w:pPr>
-      <w:r>
-        <w:t xml:space="preserve">2002-2007</w:t>
-      </w:r>
-    </w:p>
-    <w:p>
-      <w:pPr>
-        <w:pStyle w:val="Compact"/>
-        <w:pStyle w:val="Definition"/>
-      </w:pPr>
-      <w:r>
-        <w:rPr>
-          <w:b/>
-        </w:rPr>
-        <w:t xml:space="preserve">B.Eng Systems Engineering</w:t>
-      </w:r>
-      <w:r>
-        <w:t xml:space="preserve"> </w:t>
-      </w:r>
-      <w:r>
-        <w:t xml:space="preserve">Carleton University (Ottawa)</w:t>
-      </w:r>
-    </w:p>
-    <w:p>
-      <w:pPr>
-        <w:pStyle w:val="Heading2"/>
-      </w:pPr>
-      <w:bookmarkStart w:id="22" w:name="professional-experience"/>
-      <w:r>
-        <w:t xml:space="preserve">Professional Experience</w:t>
-      </w:r>
-      <w:bookmarkEnd w:id="22"/>
     </w:p>
     <w:p>
       <w:pPr>
@@ -177,7 +115,7 @@
         </w:numPr>
       </w:pPr>
       <w:r>
-        <w:t xml:space="preserve">Lead the product redesign of our internal data exploration and data analysis tool on over 2 TB of images in our data storage.</w:t>
+        <w:t xml:space="preserve">Lead the new product design of our internal data exploration and data analysis tool on over 2 TB of images in our data storage.</w:t>
       </w:r>
     </w:p>
     <w:p>
@@ -229,7 +167,7 @@
         </w:numPr>
       </w:pPr>
       <w:r>
-        <w:t xml:space="preserve">Set up and implemented the core company KPIs in Metabase, where they were posted to Slack on a daily/weekly basis.</w:t>
+        <w:t xml:space="preserve">Set up and implemented the core company KPI reporting in Metabase, where they were posted to Slack on a daily/weekly basis.</w:t>
       </w:r>
     </w:p>
     <w:p>
@@ -328,7 +266,7 @@
         </w:numPr>
       </w:pPr>
       <w:r>
-        <w:t xml:space="preserve">React</w:t>
+        <w:t xml:space="preserve">React and Javascript</w:t>
       </w:r>
     </w:p>
     <w:p>
@@ -360,15 +298,15 @@
         <w:rPr>
           <w:b/>
         </w:rPr>
-        <w:t xml:space="preserve">Willowbee.ca - Product Manager, Technical Manager, and Marketing. Founder</w:t>
-      </w:r>
-    </w:p>
-    <w:p>
-      <w:pPr>
-        <w:pStyle w:val="Definition"/>
-      </w:pPr>
-      <w:r>
-        <w:t xml:space="preserve">Along with a lawyer friend, I designed the most advanced Canadian Will and Testament builder. We are currently offering the wills for free and working on generating leads for life insurance companies.</w:t>
+        <w:t xml:space="preserve">Willowbee.ca - Engineering Manager and Product Manager. Co-Founder</w:t>
+      </w:r>
+    </w:p>
+    <w:p>
+      <w:pPr>
+        <w:pStyle w:val="Definition"/>
+      </w:pPr>
+      <w:r>
+        <w:t xml:space="preserve">Along with a lawyer friend, I designed the most advanced Canadian Will and Testament application. We are currently offering the wills for free and working on generating leads for life insurance companies.</w:t>
       </w:r>
     </w:p>
     <w:p>
@@ -566,7 +504,7 @@
       <w:r>
         <w:t xml:space="preserve"> </w:t>
       </w:r>
-      <w:hyperlink r:id="rId23">
+      <w:hyperlink r:id="rId22">
         <w:r>
           <w:rPr>
             <w:rStyle w:val="Hyperlink"/>
@@ -863,6 +801,42 @@
       </w:pPr>
       <w:r>
         <w:t xml:space="preserve">Sourced world class kernel experts to build Linux drivers and firmware for our proprietary hardware.</w:t>
+      </w:r>
+    </w:p>
+    <w:p>
+      <w:pPr>
+        <w:pStyle w:val="Heading2"/>
+      </w:pPr>
+      <w:bookmarkStart w:id="23" w:name="education"/>
+      <w:r>
+        <w:t xml:space="preserve">Education</w:t>
+      </w:r>
+      <w:bookmarkEnd w:id="23"/>
+    </w:p>
+    <w:p>
+      <w:pPr>
+        <w:pStyle w:val="DefinitionTerm"/>
+      </w:pPr>
+      <w:r>
+        <w:t xml:space="preserve">2002-2007</w:t>
+      </w:r>
+    </w:p>
+    <w:p>
+      <w:pPr>
+        <w:pStyle w:val="Compact"/>
+        <w:pStyle w:val="Definition"/>
+      </w:pPr>
+      <w:r>
+        <w:rPr>
+          <w:b/>
+        </w:rPr>
+        <w:t xml:space="preserve">B.Eng Systems Engineering</w:t>
+      </w:r>
+      <w:r>
+        <w:t xml:space="preserve"> </w:t>
+      </w:r>
+      <w:r>
+        <w:t xml:space="preserve">Carleton University (Ottawa)</w:t>
       </w:r>
     </w:p>
     <w:p>

</xml_diff>